<commit_message>
New translations email 3 [template] partner email – list of travel documents.docx (Chinese Traditional)
</commit_message>
<xml_diff>
--- a/public/email/crowdin/translations/zh/Email 3 [TEMPLATE] Partner email – list of travel documents.docx
+++ b/public/email/crowdin/translations/zh/Email 3 [TEMPLATE] Partner email – list of travel documents.docx
@@ -16,14 +16,14 @@
             <w:color w:val="1155cc"/>
             <w:u w:val="single"/>
           </w:rPr>
-          <w:t>英语</w:t>
+          <w:t>英語</w:t>
         </w:r>
       </w:hyperlink>
       <w:r>
         <w:rPr>
           <w:color w:val="ff0000"/>
         </w:rPr>
-        <w:t xml:space="preserve"> / 葡萄牙语 / 法语 / 泰语 / 越南语 / 西班牙语</w:t>
+        <w:t xml:space="preserve"> / 葡萄牙語 / 法語 / 泰語 / 越南語 / 西班牙語</w:t>
       </w:r>
     </w:p>
     <w:p>
@@ -45,7 +45,7 @@
         <w:pStyle w:val="P68B1DB1-Normal2"/>
       </w:pPr>
       <w:r>
-        <w:t>英语</w:t>
+        <w:t>英語</w:t>
       </w:r>
     </w:p>
     <w:p/>
@@ -93,7 +93,7 @@
               <w:rPr>
                 <w:b w:val="1"/>
               </w:rPr>
-              <w:t>简介</w:t>
+              <w:t>簡介</w:t>
             </w:r>
             <w:r>
               <w:t>:</w:t>
@@ -105,7 +105,7 @@
               <w:spacing w:line="240" w:lineRule="auto"/>
             </w:pPr>
             <w:r>
-              <w:t xml:space="preserve">一封发送给目标国家已确认出席的合作伙伴的电子邮件。 我们希望他们提交他们的文件。 将通过 customer.io 发送</w:t>
+              <w:t xml:space="preserve">發送給目標國家已回覆參加的合作夥伴的電子郵件。 我們希望他們提交他們的文件。 將通過 customer.io 發送。</w:t>
             </w:r>
           </w:p>
           <w:p>
@@ -123,7 +123,7 @@
               <w:rPr>
                 <w:b w:val="1"/>
               </w:rPr>
-              <w:t>目标受众</w:t>
+              <w:t>目標受眾</w:t>
             </w:r>
             <w:r>
               <w:t>:</w:t>
@@ -135,7 +135,7 @@
               <w:spacing w:line="240" w:lineRule="auto"/>
             </w:pPr>
             <w:r>
-              <w:t>被邀请且已确认出席的合作伙伴</w:t>
+              <w:t>已邀請並確認參加的合作夥伴</w:t>
             </w:r>
           </w:p>
         </w:tc>
@@ -158,16 +158,16 @@
         <w:rPr>
           <w:b w:val="1"/>
         </w:rPr>
-        <w:t xml:space="preserve">主题: </w:t>
+        <w:t>主題:</w:t>
       </w:r>
       <w:r>
         <w:rPr>
           <w:highlight w:val="yellow"/>
         </w:rPr>
-        <w:t>[活动名称]</w:t>
-      </w:r>
-      <w:r>
-        <w:t xml:space="preserve"> — 下一步</w:t>
+        <w:t>[活動名稱]</w:t>
+      </w:r>
+      <w:r>
+        <w:t xml:space="preserve"> — 進一步行動</w:t>
       </w:r>
     </w:p>
     <w:p>
@@ -181,13 +181,13 @@
       <w:bookmarkStart w:colFirst="0" w:colLast="0" w:name="_c94s0cgytlje" w:id="1"/>
       <w:bookmarkEnd w:id="1"/>
       <w:r>
-        <w:t xml:space="preserve">感谢您报名参加 </w:t>
+        <w:t xml:space="preserve">感謝您報名參加 </w:t>
       </w:r>
       <w:r>
         <w:rPr>
           <w:highlight w:val="yellow"/>
         </w:rPr>
-        <w:t>[活动名称]</w:t>
+        <w:t>[活動名稱]</w:t>
       </w:r>
     </w:p>
     <w:p/>
@@ -199,7 +199,7 @@
         <w:rPr>
           <w:highlight w:val="yellow"/>
         </w:rPr>
-        <w:t>[合作伙伴姓名]</w:t>
+        <w:t>[合作夥伴姓名]</w:t>
       </w:r>
       <w:r>
         <w:t>,</w:t>
@@ -210,22 +210,22 @@
         <w:spacing w:before="200" w:lineRule="auto"/>
       </w:pPr>
       <w:r>
-        <w:t xml:space="preserve">很高兴您能参加 </w:t>
+        <w:t xml:space="preserve">很高興您能參加 </w:t>
       </w:r>
       <w:r>
         <w:rPr>
           <w:highlight w:val="yellow"/>
         </w:rPr>
-        <w:t>[活动名称]</w:t>
-      </w:r>
-      <w:r>
-        <w:t xml:space="preserve">! </w:t>
+        <w:t>[活動名稱]</w:t>
+      </w:r>
+      <w:r>
+        <w:t xml:space="preserve">！ </w:t>
       </w:r>
     </w:p>
     <w:p/>
     <w:p>
       <w:r>
-        <w:t>为了确认您的注册，需要您和您选择的一位嘉宾向我们提供：</w:t>
+        <w:t>為了確認您的註冊，需要您和您選擇的一位嘉賓向我們提供：</w:t>
       </w:r>
     </w:p>
     <w:p>
@@ -241,11 +241,11 @@
       </w:pPr>
       <w:commentRangeStart w:id="0"/>
       <w:r>
-        <w:t xml:space="preserve">经签名的 </w:t>
+        <w:t xml:space="preserve">經簽名的 </w:t>
       </w:r>
       <w:commentRangeStart w:id="1"/>
       <w:r>
-        <w:t>《行为准则》</w:t>
+        <w:t xml:space="preserve">行為守則 </w:t>
       </w:r>
       <w:commentRangeEnd w:id="1"/>
       <w:r>
@@ -254,12 +254,12 @@
       </w:r>
       <w:commentRangeStart w:id="2"/>
       <w:r>
-        <w:t>《条款和条件》</w:t>
+        <w:t>條款和條件</w:t>
       </w:r>
       <w:commentRangeEnd w:id="2"/>
       <w:r>
         <w:commentReference w:id="2"/>
-        <w:t xml:space="preserve">（每人 1 份）</w:t>
+        <w:t xml:space="preserve">（每人 1 份）(</w:t>
       </w:r>
     </w:p>
     <w:p>
@@ -274,7 +274,7 @@
         </w:rPr>
       </w:pPr>
       <w:r>
-        <w:t>国际护照扫描件</w:t>
+        <w:t>國際護照掃描件</w:t>
       </w:r>
     </w:p>
     <w:p>
@@ -290,7 +290,7 @@
         </w:rPr>
       </w:pPr>
       <w:r>
-        <w:t xml:space="preserve">Covid-19 疫苗接种证书</w:t>
+        <w:t xml:space="preserve">Covid-19 疫苗接種證書</w:t>
       </w:r>
       <w:commentRangeEnd w:id="0"/>
       <w:r>
@@ -351,7 +351,7 @@
               <w:pStyle w:val="P68B1DB1-Normal3"/>
             </w:pPr>
             <w:r>
-              <w:t>发送我的详细信息</w:t>
+              <w:t>發送我的詳細資料</w:t>
             </w:r>
           </w:p>
         </w:tc>
@@ -372,7 +372,7 @@
         <w:ind w:left="0" w:firstLine="0"/>
       </w:pPr>
       <w:r>
-        <w:t>区域经理将与您联系以确认您的预订或索取任何其他相关详细信息。</w:t>
+        <w:t xml:space="preserve">區域經理將與您聯繫以確認預訂或索取任何其他相關詳細資料。 </w:t>
       </w:r>
     </w:p>
     <w:p>
@@ -380,7 +380,7 @@
         <w:spacing w:before="200" w:lineRule="auto"/>
       </w:pPr>
       <w:r>
-        <w:t>我们的活动套餐为您和您的嘉宾提供：</w:t>
+        <w:t xml:space="preserve">我們的活動套餐為您和您的嘉賓提供： </w:t>
       </w:r>
     </w:p>
     <w:p>
@@ -394,7 +394,7 @@
       </w:pPr>
       <w:commentRangeStart w:id="3"/>
       <w:r>
-        <w:t xml:space="preserve">机票 </w:t>
+        <w:t xml:space="preserve">機票 </w:t>
       </w:r>
     </w:p>
     <w:p>
@@ -407,7 +407,7 @@
         <w:ind w:left="720" w:hanging="360"/>
       </w:pPr>
       <w:r>
-        <w:t xml:space="preserve">旅行保险 </w:t>
+        <w:t xml:space="preserve">旅遊保險 </w:t>
       </w:r>
     </w:p>
     <w:p>
@@ -420,7 +420,7 @@
         <w:ind w:left="720" w:hanging="360"/>
       </w:pPr>
       <w:r>
-        <w:t xml:space="preserve">机场-酒店-机场接送 </w:t>
+        <w:t xml:space="preserve">機場 — 酒店 — 機場接送 </w:t>
       </w:r>
     </w:p>
     <w:p>
@@ -437,7 +437,7 @@
         <w:pStyle w:val="P68B1DB1-Normal4"/>
       </w:pPr>
       <w:r>
-        <w:t>为您和您的嘉宾提供一间酒店客房/为您和您的嘉宾提供两间酒店客房</w:t>
+        <w:t>為您和您的嘉賓提供一間酒店客房/為您和您的嘉賓提供兩間酒店客房</w:t>
       </w:r>
     </w:p>
     <w:p>
@@ -513,7 +513,7 @@
         <w:ind w:left="720" w:hanging="360"/>
       </w:pPr>
       <w:r>
-        <w:t xml:space="preserve">观光游览 </w:t>
+        <w:t xml:space="preserve">觀光遊覽 </w:t>
       </w:r>
       <w:r>
         <w:rPr>
@@ -534,7 +534,7 @@
         <w:ind w:left="0" w:firstLine="0"/>
       </w:pPr>
       <w:r>
-        <w:t>在您的出发日期之前，我们将向您发送确认信，其中包含活动日程以及航班、交通和住宿信息。</w:t>
+        <w:t xml:space="preserve">將在出發日期前向您傳送確認信，其中包含活動日程以及航班、交通和住宿資訊。 </w:t>
       </w:r>
     </w:p>
     <w:p>
@@ -548,7 +548,7 @@
       </w:pPr>
       <w:commentRangeStart w:id="4"/>
       <w:r>
-        <w:t xml:space="preserve">如果您有任何疑问，请通过 </w:t>
+        <w:t>如有任何疑問，請與我們聯繫：</w:t>
       </w:r>
       <w:hyperlink r:id="rId7">
         <w:r>
@@ -556,7 +556,7 @@
             <w:color w:val="1155cc"/>
             <w:u w:val="single"/>
           </w:rPr>
-          <w:t>实时聊天</w:t>
+          <w:t>即時聊天</w:t>
         </w:r>
       </w:hyperlink>
       <w:r>
@@ -572,7 +572,7 @@
         </w:r>
       </w:hyperlink>
       <w:r>
-        <w:t xml:space="preserve"> 联系我们。</w:t>
+        <w:t xml:space="preserve">。 </w:t>
       </w:r>
     </w:p>
     <w:p>
@@ -580,22 +580,22 @@
         <w:spacing w:after="200" w:lineRule="auto"/>
       </w:pPr>
       <w:r>
-        <w:t xml:space="preserve">如有疑问，请联系我们的区域经理 </w:t>
+        <w:t xml:space="preserve">如有任何疑問，請聯繫您的區域經理 </w:t>
       </w:r>
       <w:r>
         <w:rPr>
           <w:highlight w:val="yellow"/>
         </w:rPr>
-        <w:t>[名字]</w:t>
-      </w:r>
-      <w:r>
-        <w:t xml:space="preserve">，邮箱 </w:t>
+        <w:t>[姓名]</w:t>
+      </w:r>
+      <w:r>
+        <w:t xml:space="preserve">，可通過 </w:t>
       </w:r>
       <w:r>
         <w:rPr>
           <w:highlight w:val="yellow"/>
         </w:rPr>
-        <w:t>[电子邮件地址]</w:t>
+        <w:t>[電子郵件地址]</w:t>
       </w:r>
       <w:r>
         <w:t xml:space="preserve"> 或 </w:t>
@@ -604,10 +604,10 @@
         <w:rPr>
           <w:highlight w:val="yellow"/>
         </w:rPr>
-        <w:t xml:space="preserve">[WHATSAPP 号码]</w:t>
-      </w:r>
-      <w:r>
-        <w:t xml:space="preserve"> (WhatsApp)。 </w:t>
+        <w:t xml:space="preserve">[WHATSAPP 號碼]</w:t>
+      </w:r>
+      <w:r>
+        <w:t xml:space="preserve"> (WhatsApp) 聯繫。 </w:t>
       </w:r>
       <w:commentRangeEnd w:id="4"/>
       <w:r>
@@ -624,7 +624,7 @@
         <w:ind w:left="0" w:firstLine="0"/>
       </w:pPr>
       <w:r>
-        <w:t>期待很快与您见面。</w:t>
+        <w:t>期待很快與您見面。</w:t>
       </w:r>
     </w:p>
     <w:sectPr>
@@ -672,7 +672,7 @@
         <w:pStyle w:val="P68B1DB1-Normal5"/>
       </w:pPr>
       <w:r>
-        <w:t>链接到《条款和条件》</w:t>
+        <w:t>鏈接到條款和條件</w:t>
       </w:r>
     </w:p>
   </w:comment>
@@ -710,7 +710,7 @@
         <w:pStyle w:val="P68B1DB1-Normal5"/>
       </w:pPr>
       <w:r>
-        <w:t>链接到《行为准则》</w:t>
+        <w:t>鏈接到行為守則</w:t>
       </w:r>
     </w:p>
   </w:comment>
@@ -748,7 +748,7 @@
         <w:pStyle w:val="P68B1DB1-Normal5"/>
       </w:pPr>
       <w:r>
-        <w:t>请确认这些文件</w:t>
+        <w:t>請確認這些</w:t>
       </w:r>
     </w:p>
   </w:comment>
@@ -786,7 +786,7 @@
         <w:pStyle w:val="P68B1DB1-Normal5"/>
       </w:pPr>
       <w:r>
-        <w:t>选择其中一个</w:t>
+        <w:t>選擇其中一個</w:t>
       </w:r>
     </w:p>
   </w:comment>
@@ -824,7 +824,7 @@
         <w:pStyle w:val="P68B1DB1-Normal5"/>
       </w:pPr>
       <w:r>
-        <w:t>请检查这些是否是所有所需文件</w:t>
+        <w:t>請檢查這些是否為所有所需文件</w:t>
       </w:r>
     </w:p>
   </w:comment>

</xml_diff>

<commit_message>
New translations email 3 [template] partner email – list of travel documents.docx (Chinese Simplified)
</commit_message>
<xml_diff>
--- a/public/email/crowdin/translations/zh/Email 3 [TEMPLATE] Partner email – list of travel documents.docx
+++ b/public/email/crowdin/translations/zh/Email 3 [TEMPLATE] Partner email – list of travel documents.docx
@@ -16,14 +16,14 @@
             <w:color w:val="1155cc"/>
             <w:u w:val="single"/>
           </w:rPr>
-          <w:t>英語</w:t>
+          <w:t>英语</w:t>
         </w:r>
       </w:hyperlink>
       <w:r>
         <w:rPr>
           <w:color w:val="ff0000"/>
         </w:rPr>
-        <w:t xml:space="preserve"> / 葡萄牙語 / 法語 / 泰語 / 越南語 / 西班牙語</w:t>
+        <w:t xml:space="preserve"> / 葡萄牙语 / 法语 / 泰语 / 越南语 / 西班牙语</w:t>
       </w:r>
     </w:p>
     <w:p>
@@ -45,7 +45,7 @@
         <w:pStyle w:val="P68B1DB1-Normal2"/>
       </w:pPr>
       <w:r>
-        <w:t>英語</w:t>
+        <w:t>英语</w:t>
       </w:r>
     </w:p>
     <w:p/>
@@ -93,7 +93,7 @@
               <w:rPr>
                 <w:b w:val="1"/>
               </w:rPr>
-              <w:t>簡介</w:t>
+              <w:t>简介</w:t>
             </w:r>
             <w:r>
               <w:t>:</w:t>
@@ -105,7 +105,7 @@
               <w:spacing w:line="240" w:lineRule="auto"/>
             </w:pPr>
             <w:r>
-              <w:t xml:space="preserve">發送給目標國家已回覆參加的合作夥伴的電子郵件。 我們希望他們提交他們的文件。 將通過 customer.io 發送。</w:t>
+              <w:t xml:space="preserve">一封发送给目标国家已确认出席的合作伙伴的电子邮件。 我们希望他们提交他们的文件。 将通过 customer.io 发送</w:t>
             </w:r>
           </w:p>
           <w:p>
@@ -123,7 +123,7 @@
               <w:rPr>
                 <w:b w:val="1"/>
               </w:rPr>
-              <w:t>目標受眾</w:t>
+              <w:t>目标受众</w:t>
             </w:r>
             <w:r>
               <w:t>:</w:t>
@@ -135,7 +135,7 @@
               <w:spacing w:line="240" w:lineRule="auto"/>
             </w:pPr>
             <w:r>
-              <w:t>已邀請並確認參加的合作夥伴</w:t>
+              <w:t>被邀请且已确认出席的合作伙伴</w:t>
             </w:r>
           </w:p>
         </w:tc>
@@ -158,16 +158,16 @@
         <w:rPr>
           <w:b w:val="1"/>
         </w:rPr>
-        <w:t>主題:</w:t>
+        <w:t xml:space="preserve">主题: </w:t>
       </w:r>
       <w:r>
         <w:rPr>
           <w:highlight w:val="yellow"/>
         </w:rPr>
-        <w:t>[活動名稱]</w:t>
-      </w:r>
-      <w:r>
-        <w:t xml:space="preserve"> — 進一步行動</w:t>
+        <w:t>[活动名称]</w:t>
+      </w:r>
+      <w:r>
+        <w:t xml:space="preserve"> — 下一步</w:t>
       </w:r>
     </w:p>
     <w:p>
@@ -181,13 +181,13 @@
       <w:bookmarkStart w:colFirst="0" w:colLast="0" w:name="_c94s0cgytlje" w:id="1"/>
       <w:bookmarkEnd w:id="1"/>
       <w:r>
-        <w:t xml:space="preserve">感謝您報名參加 </w:t>
+        <w:t xml:space="preserve">感谢您报名参加 </w:t>
       </w:r>
       <w:r>
         <w:rPr>
           <w:highlight w:val="yellow"/>
         </w:rPr>
-        <w:t>[活動名稱]</w:t>
+        <w:t>[活动名称]</w:t>
       </w:r>
     </w:p>
     <w:p/>
@@ -199,7 +199,7 @@
         <w:rPr>
           <w:highlight w:val="yellow"/>
         </w:rPr>
-        <w:t>[合作夥伴姓名]</w:t>
+        <w:t>[合作伙伴姓名]</w:t>
       </w:r>
       <w:r>
         <w:t>,</w:t>
@@ -210,22 +210,22 @@
         <w:spacing w:before="200" w:lineRule="auto"/>
       </w:pPr>
       <w:r>
-        <w:t xml:space="preserve">很高興您能參加 </w:t>
+        <w:t xml:space="preserve">很高兴您能参加 </w:t>
       </w:r>
       <w:r>
         <w:rPr>
           <w:highlight w:val="yellow"/>
         </w:rPr>
-        <w:t>[活動名稱]</w:t>
-      </w:r>
-      <w:r>
-        <w:t xml:space="preserve">！ </w:t>
+        <w:t>[活动名称]</w:t>
+      </w:r>
+      <w:r>
+        <w:t xml:space="preserve">! </w:t>
       </w:r>
     </w:p>
     <w:p/>
     <w:p>
       <w:r>
-        <w:t>為了確認您的註冊，需要您和您選擇的一位嘉賓向我們提供：</w:t>
+        <w:t>为了确认您的注册，需要您和您选择的一位嘉宾向我们提供：</w:t>
       </w:r>
     </w:p>
     <w:p>
@@ -241,11 +241,11 @@
       </w:pPr>
       <w:commentRangeStart w:id="0"/>
       <w:r>
-        <w:t xml:space="preserve">經簽名的 </w:t>
+        <w:t xml:space="preserve">经签名的 </w:t>
       </w:r>
       <w:commentRangeStart w:id="1"/>
       <w:r>
-        <w:t xml:space="preserve">行為守則 </w:t>
+        <w:t>《行为准则》</w:t>
       </w:r>
       <w:commentRangeEnd w:id="1"/>
       <w:r>
@@ -254,12 +254,12 @@
       </w:r>
       <w:commentRangeStart w:id="2"/>
       <w:r>
-        <w:t>條款和條件</w:t>
+        <w:t>《条款和条件》</w:t>
       </w:r>
       <w:commentRangeEnd w:id="2"/>
       <w:r>
         <w:commentReference w:id="2"/>
-        <w:t xml:space="preserve">（每人 1 份）(</w:t>
+        <w:t xml:space="preserve">（每人 1 份）</w:t>
       </w:r>
     </w:p>
     <w:p>
@@ -274,7 +274,7 @@
         </w:rPr>
       </w:pPr>
       <w:r>
-        <w:t>國際護照掃描件</w:t>
+        <w:t>国际护照扫描件</w:t>
       </w:r>
     </w:p>
     <w:p>
@@ -290,7 +290,7 @@
         </w:rPr>
       </w:pPr>
       <w:r>
-        <w:t xml:space="preserve">Covid-19 疫苗接種證書</w:t>
+        <w:t xml:space="preserve">Covid-19 疫苗接种证书</w:t>
       </w:r>
       <w:commentRangeEnd w:id="0"/>
       <w:r>
@@ -351,7 +351,7 @@
               <w:pStyle w:val="P68B1DB1-Normal3"/>
             </w:pPr>
             <w:r>
-              <w:t>發送我的詳細資料</w:t>
+              <w:t>发送我的详细信息</w:t>
             </w:r>
           </w:p>
         </w:tc>
@@ -372,7 +372,7 @@
         <w:ind w:left="0" w:firstLine="0"/>
       </w:pPr>
       <w:r>
-        <w:t xml:space="preserve">區域經理將與您聯繫以確認預訂或索取任何其他相關詳細資料。 </w:t>
+        <w:t>区域经理将与您联系以确认您的预订或索取任何其他相关详细信息。</w:t>
       </w:r>
     </w:p>
     <w:p>
@@ -380,7 +380,7 @@
         <w:spacing w:before="200" w:lineRule="auto"/>
       </w:pPr>
       <w:r>
-        <w:t xml:space="preserve">我們的活動套餐為您和您的嘉賓提供： </w:t>
+        <w:t>我们的活动套餐为您和您的嘉宾提供：</w:t>
       </w:r>
     </w:p>
     <w:p>
@@ -394,7 +394,7 @@
       </w:pPr>
       <w:commentRangeStart w:id="3"/>
       <w:r>
-        <w:t xml:space="preserve">機票 </w:t>
+        <w:t xml:space="preserve">机票 </w:t>
       </w:r>
     </w:p>
     <w:p>
@@ -407,7 +407,7 @@
         <w:ind w:left="720" w:hanging="360"/>
       </w:pPr>
       <w:r>
-        <w:t xml:space="preserve">旅遊保險 </w:t>
+        <w:t xml:space="preserve">旅行保险 </w:t>
       </w:r>
     </w:p>
     <w:p>
@@ -420,7 +420,7 @@
         <w:ind w:left="720" w:hanging="360"/>
       </w:pPr>
       <w:r>
-        <w:t xml:space="preserve">機場 — 酒店 — 機場接送 </w:t>
+        <w:t xml:space="preserve">机场-酒店-机场接送 </w:t>
       </w:r>
     </w:p>
     <w:p>
@@ -437,7 +437,7 @@
         <w:pStyle w:val="P68B1DB1-Normal4"/>
       </w:pPr>
       <w:r>
-        <w:t>為您和您的嘉賓提供一間酒店客房/為您和您的嘉賓提供兩間酒店客房</w:t>
+        <w:t>为您和您的嘉宾提供一间酒店客房/为您和您的嘉宾提供两间酒店客房</w:t>
       </w:r>
     </w:p>
     <w:p>
@@ -513,7 +513,7 @@
         <w:ind w:left="720" w:hanging="360"/>
       </w:pPr>
       <w:r>
-        <w:t xml:space="preserve">觀光遊覽 </w:t>
+        <w:t xml:space="preserve">观光游览 </w:t>
       </w:r>
       <w:r>
         <w:rPr>
@@ -534,7 +534,7 @@
         <w:ind w:left="0" w:firstLine="0"/>
       </w:pPr>
       <w:r>
-        <w:t xml:space="preserve">將在出發日期前向您傳送確認信，其中包含活動日程以及航班、交通和住宿資訊。 </w:t>
+        <w:t>在您的出发日期之前，我们将向您发送确认信，其中包含活动日程以及航班、交通和住宿信息。</w:t>
       </w:r>
     </w:p>
     <w:p>
@@ -548,7 +548,7 @@
       </w:pPr>
       <w:commentRangeStart w:id="4"/>
       <w:r>
-        <w:t>如有任何疑問，請與我們聯繫：</w:t>
+        <w:t xml:space="preserve">如果您有任何疑问，请通过 </w:t>
       </w:r>
       <w:hyperlink r:id="rId7">
         <w:r>
@@ -556,7 +556,7 @@
             <w:color w:val="1155cc"/>
             <w:u w:val="single"/>
           </w:rPr>
-          <w:t>即時聊天</w:t>
+          <w:t>实时聊天</w:t>
         </w:r>
       </w:hyperlink>
       <w:r>
@@ -572,7 +572,7 @@
         </w:r>
       </w:hyperlink>
       <w:r>
-        <w:t xml:space="preserve">。 </w:t>
+        <w:t xml:space="preserve"> 联系我们。</w:t>
       </w:r>
     </w:p>
     <w:p>
@@ -580,22 +580,22 @@
         <w:spacing w:after="200" w:lineRule="auto"/>
       </w:pPr>
       <w:r>
-        <w:t xml:space="preserve">如有任何疑問，請聯繫您的區域經理 </w:t>
+        <w:t xml:space="preserve">如有疑问，请联系我们的区域经理 </w:t>
       </w:r>
       <w:r>
         <w:rPr>
           <w:highlight w:val="yellow"/>
         </w:rPr>
-        <w:t>[姓名]</w:t>
-      </w:r>
-      <w:r>
-        <w:t xml:space="preserve">，可通過 </w:t>
+        <w:t>[名字]</w:t>
+      </w:r>
+      <w:r>
+        <w:t xml:space="preserve">，邮箱 </w:t>
       </w:r>
       <w:r>
         <w:rPr>
           <w:highlight w:val="yellow"/>
         </w:rPr>
-        <w:t>[電子郵件地址]</w:t>
+        <w:t>[电子邮件地址]</w:t>
       </w:r>
       <w:r>
         <w:t xml:space="preserve"> 或 </w:t>
@@ -604,10 +604,10 @@
         <w:rPr>
           <w:highlight w:val="yellow"/>
         </w:rPr>
-        <w:t xml:space="preserve">[WHATSAPP 號碼]</w:t>
-      </w:r>
-      <w:r>
-        <w:t xml:space="preserve"> (WhatsApp) 聯繫。 </w:t>
+        <w:t xml:space="preserve">[WHATSAPP 号码]</w:t>
+      </w:r>
+      <w:r>
+        <w:t xml:space="preserve"> (WhatsApp)。 </w:t>
       </w:r>
       <w:commentRangeEnd w:id="4"/>
       <w:r>
@@ -624,7 +624,7 @@
         <w:ind w:left="0" w:firstLine="0"/>
       </w:pPr>
       <w:r>
-        <w:t>期待很快與您見面。</w:t>
+        <w:t>期待很快与您见面。</w:t>
       </w:r>
     </w:p>
     <w:sectPr>
@@ -672,7 +672,7 @@
         <w:pStyle w:val="P68B1DB1-Normal5"/>
       </w:pPr>
       <w:r>
-        <w:t>鏈接到條款和條件</w:t>
+        <w:t>链接到《条款和条件》</w:t>
       </w:r>
     </w:p>
   </w:comment>
@@ -710,7 +710,7 @@
         <w:pStyle w:val="P68B1DB1-Normal5"/>
       </w:pPr>
       <w:r>
-        <w:t>鏈接到行為守則</w:t>
+        <w:t>链接到《行为准则》</w:t>
       </w:r>
     </w:p>
   </w:comment>
@@ -748,7 +748,7 @@
         <w:pStyle w:val="P68B1DB1-Normal5"/>
       </w:pPr>
       <w:r>
-        <w:t>請確認這些</w:t>
+        <w:t>请确认这些文件</w:t>
       </w:r>
     </w:p>
   </w:comment>
@@ -786,7 +786,7 @@
         <w:pStyle w:val="P68B1DB1-Normal5"/>
       </w:pPr>
       <w:r>
-        <w:t>選擇其中一個</w:t>
+        <w:t>选择其中一个</w:t>
       </w:r>
     </w:p>
   </w:comment>
@@ -824,7 +824,7 @@
         <w:pStyle w:val="P68B1DB1-Normal5"/>
       </w:pPr>
       <w:r>
-        <w:t>請檢查這些是否為所有所需文件</w:t>
+        <w:t>请检查这些是否是所有所需文件</w:t>
       </w:r>
     </w:p>
   </w:comment>

</xml_diff>